<commit_message>
Resit Update According to Feedback
-Create JSON & XSD Schemas
-Visualization
-Validation
-Fix the spelling errors
</commit_message>
<xml_diff>
--- a/UsageDocumentation.docx
+++ b/UsageDocumentation.docx
@@ -1,6 +1,6 @@
 
 <file path=word/document.xml><?xml version="1.0" encoding="utf-8"?>
-<w:document xmlns:wpc="http://schemas.microsoft.com/office/word/2010/wordprocessingCanvas" xmlns:cx="http://schemas.microsoft.com/office/drawing/2014/chartex" xmlns:cx1="http://schemas.microsoft.com/office/drawing/2015/9/8/chartex" xmlns:cx2="http://schemas.microsoft.com/office/drawing/2015/10/21/chartex" xmlns:cx3="http://schemas.microsoft.com/office/drawing/2016/5/9/chartex" xmlns:cx4="http://schemas.microsoft.com/office/drawing/2016/5/10/chartex" xmlns:cx5="http://schemas.microsoft.com/office/drawing/2016/5/11/chartex" xmlns:cx6="http://schemas.microsoft.com/office/drawing/2016/5/12/chartex" xmlns:cx7="http://schemas.microsoft.com/office/drawing/2016/5/13/chartex" xmlns:cx8="http://schemas.microsoft.com/office/drawing/2016/5/14/chartex" xmlns:mc="http://schemas.openxmlformats.org/markup-compatibility/2006" xmlns:aink="http://schemas.microsoft.com/office/drawing/2016/ink" xmlns:am3d="http://schemas.microsoft.com/office/drawing/2017/model3d" xmlns:o="urn:schemas-microsoft-com:office:office" xmlns:r="http://schemas.openxmlformats.org/officeDocument/2006/relationships" xmlns:m="http://schemas.openxmlformats.org/officeDocument/2006/math" xmlns:v="urn:schemas-microsoft-com:vml" xmlns:wp14="http://schemas.microsoft.com/office/word/2010/wordprocessingDrawing" xmlns:wp="http://schemas.openxmlformats.org/drawingml/2006/wordprocessingDrawing" xmlns:w10="urn:schemas-microsoft-com:office:word" xmlns:w="http://schemas.openxmlformats.org/wordprocessingml/2006/main" xmlns:w14="http://schemas.microsoft.com/office/word/2010/wordml" xmlns:w15="http://schemas.microsoft.com/office/word/2012/wordml" xmlns:w16cex="http://schemas.microsoft.com/office/word/2018/wordml/cex" xmlns:w16cid="http://schemas.microsoft.com/office/word/2016/wordml/cid" xmlns:w16="http://schemas.microsoft.com/office/word/2018/wordml" xmlns:w16sdtdh="http://schemas.microsoft.com/office/word/2020/wordml/sdtdatahash" xmlns:w16se="http://schemas.microsoft.com/office/word/2015/wordml/symex" xmlns:wpg="http://schemas.microsoft.com/office/word/2010/wordprocessingGroup" xmlns:wpi="http://schemas.microsoft.com/office/word/2010/wordprocessingInk" xmlns:wne="http://schemas.microsoft.com/office/word/2006/wordml" xmlns:wps="http://schemas.microsoft.com/office/word/2010/wordprocessingShape" mc:Ignorable="w14 w15 w16se w16cid w16 w16cex w16sdtdh wp14">
+<w:document xmlns:wpc="http://schemas.microsoft.com/office/word/2010/wordprocessingCanvas" xmlns:cx="http://schemas.microsoft.com/office/drawing/2014/chartex" xmlns:cx1="http://schemas.microsoft.com/office/drawing/2015/9/8/chartex" xmlns:cx2="http://schemas.microsoft.com/office/drawing/2015/10/21/chartex" xmlns:cx3="http://schemas.microsoft.com/office/drawing/2016/5/9/chartex" xmlns:cx4="http://schemas.microsoft.com/office/drawing/2016/5/10/chartex" xmlns:cx5="http://schemas.microsoft.com/office/drawing/2016/5/11/chartex" xmlns:cx6="http://schemas.microsoft.com/office/drawing/2016/5/12/chartex" xmlns:cx7="http://schemas.microsoft.com/office/drawing/2016/5/13/chartex" xmlns:cx8="http://schemas.microsoft.com/office/drawing/2016/5/14/chartex" xmlns:mc="http://schemas.openxmlformats.org/markup-compatibility/2006" xmlns:aink="http://schemas.microsoft.com/office/drawing/2016/ink" xmlns:am3d="http://schemas.microsoft.com/office/drawing/2017/model3d" xmlns:o="urn:schemas-microsoft-com:office:office" xmlns:oel="http://schemas.microsoft.com/office/2019/extlst" xmlns:r="http://schemas.openxmlformats.org/officeDocument/2006/relationships" xmlns:m="http://schemas.openxmlformats.org/officeDocument/2006/math" xmlns:v="urn:schemas-microsoft-com:vml" xmlns:wp14="http://schemas.microsoft.com/office/word/2010/wordprocessingDrawing" xmlns:wp="http://schemas.openxmlformats.org/drawingml/2006/wordprocessingDrawing" xmlns:w10="urn:schemas-microsoft-com:office:word" xmlns:w="http://schemas.openxmlformats.org/wordprocessingml/2006/main" xmlns:w14="http://schemas.microsoft.com/office/word/2010/wordml" xmlns:w15="http://schemas.microsoft.com/office/word/2012/wordml" xmlns:w16cex="http://schemas.microsoft.com/office/word/2018/wordml/cex" xmlns:w16cid="http://schemas.microsoft.com/office/word/2016/wordml/cid" xmlns:w16="http://schemas.microsoft.com/office/word/2018/wordml" xmlns:w16sdtdh="http://schemas.microsoft.com/office/word/2020/wordml/sdtdatahash" xmlns:w16se="http://schemas.microsoft.com/office/word/2015/wordml/symex" xmlns:wpg="http://schemas.microsoft.com/office/word/2010/wordprocessingGroup" xmlns:wpi="http://schemas.microsoft.com/office/word/2010/wordprocessingInk" xmlns:wne="http://schemas.microsoft.com/office/word/2006/wordml" xmlns:wps="http://schemas.microsoft.com/office/word/2010/wordprocessingShape" mc:Ignorable="w14 w15 w16se w16cid w16 w16cex w16sdtdh wp14">
   <w:body>
     <w:p>
       <w:pPr>
@@ -84,7 +84,25 @@
           <w:sz w:val="32"/>
           <w:szCs w:val="32"/>
         </w:rPr>
-        <w:t>Date: 2</w:t>
+        <w:t xml:space="preserve">Date: </w:t>
+      </w:r>
+      <w:r>
+        <w:rPr>
+          <w:b/>
+          <w:bCs/>
+          <w:sz w:val="32"/>
+          <w:szCs w:val="32"/>
+        </w:rPr>
+        <w:t>08</w:t>
+      </w:r>
+      <w:r>
+        <w:rPr>
+          <w:b/>
+          <w:bCs/>
+          <w:sz w:val="32"/>
+          <w:szCs w:val="32"/>
+        </w:rPr>
+        <w:t>.0</w:t>
       </w:r>
       <w:r>
         <w:rPr>
@@ -102,7 +120,7 @@
           <w:sz w:val="32"/>
           <w:szCs w:val="32"/>
         </w:rPr>
-        <w:t>.03.2022</w:t>
+        <w:t>.2022</w:t>
       </w:r>
     </w:p>
     <w:p>
@@ -315,7 +333,7 @@
                     </pic:cNvPicPr>
                   </pic:nvPicPr>
                   <pic:blipFill>
-                    <a:blip r:embed="rId5">
+                    <a:blip r:embed="rId7">
                       <a:extLst>
                         <a:ext uri="{28A0092B-C50C-407E-A947-70E740481C1C}">
                           <a14:useLocalDpi xmlns:a14="http://schemas.microsoft.com/office/drawing/2010/main" val="0"/>
@@ -530,6 +548,14 @@
       </w:r>
     </w:p>
     <w:p>
+      <w:r>
+        <w:t xml:space="preserve">It is recommended to install the latest version of Python 3. </w:t>
+      </w:r>
+      <w:r>
+        <w:t xml:space="preserve"> Python Flask supports Python 3.5 and newer versions. </w:t>
+      </w:r>
+    </w:p>
+    <w:p>
       <w:pPr>
         <w:rPr>
           <w:sz w:val="24"/>
@@ -565,14 +591,25 @@
         </w:rPr>
         <w:t xml:space="preserve">Open CMD and type </w:t>
       </w:r>
-      <w:r>
-        <w:rPr>
-          <w:b/>
-          <w:bCs/>
-          <w:sz w:val="24"/>
-          <w:szCs w:val="24"/>
-        </w:rPr>
-        <w:t>pip  -V</w:t>
+      <w:proofErr w:type="gramStart"/>
+      <w:r>
+        <w:rPr>
+          <w:b/>
+          <w:bCs/>
+          <w:sz w:val="24"/>
+          <w:szCs w:val="24"/>
+        </w:rPr>
+        <w:t>pip  -</w:t>
+      </w:r>
+      <w:proofErr w:type="gramEnd"/>
+      <w:r>
+        <w:rPr>
+          <w:b/>
+          <w:bCs/>
+          <w:sz w:val="24"/>
+          <w:szCs w:val="24"/>
+        </w:rPr>
+        <w:t>V</w:t>
       </w:r>
       <w:r>
         <w:rPr>
@@ -616,7 +653,7 @@
         </w:rPr>
         <w:t xml:space="preserve">Download Python Executable Installer: Go to the official Python website ( </w:t>
       </w:r>
-      <w:hyperlink r:id="rId6" w:history="1">
+      <w:hyperlink r:id="rId8" w:history="1">
         <w:r>
           <w:rPr>
             <w:rStyle w:val="Hyperlink"/>
@@ -683,7 +720,7 @@
                     <pic:cNvPicPr/>
                   </pic:nvPicPr>
                   <pic:blipFill>
-                    <a:blip r:embed="rId7">
+                    <a:blip r:embed="rId9">
                       <a:extLst>
                         <a:ext uri="{28A0092B-C50C-407E-A947-70E740481C1C}">
                           <a14:useLocalDpi xmlns:a14="http://schemas.microsoft.com/office/drawing/2010/main" val="0"/>
@@ -714,7 +751,23 @@
           <w:sz w:val="24"/>
           <w:szCs w:val="24"/>
         </w:rPr>
-        <w:t xml:space="preserve">Run Executable Installer: Once the Python installer is downloaded run it. Make sure to check the boxes for install launcher for all users and Add Python to PATH. </w:t>
+        <w:t xml:space="preserve">Run Executable Installer: Once the Python installer is downloaded run it. Make sure to check the boxes for install </w:t>
+      </w:r>
+      <w:proofErr w:type="gramStart"/>
+      <w:r>
+        <w:rPr>
+          <w:sz w:val="24"/>
+          <w:szCs w:val="24"/>
+        </w:rPr>
+        <w:t>launcher</w:t>
+      </w:r>
+      <w:proofErr w:type="gramEnd"/>
+      <w:r>
+        <w:rPr>
+          <w:sz w:val="24"/>
+          <w:szCs w:val="24"/>
+        </w:rPr>
+        <w:t xml:space="preserve"> for all users and Add Python to PATH. </w:t>
       </w:r>
     </w:p>
     <w:p/>
@@ -756,7 +809,7 @@
                     <pic:cNvPicPr/>
                   </pic:nvPicPr>
                   <pic:blipFill>
-                    <a:blip r:embed="rId8">
+                    <a:blip r:embed="rId10">
                       <a:extLst>
                         <a:ext uri="{28A0092B-C50C-407E-A947-70E740481C1C}">
                           <a14:useLocalDpi xmlns:a14="http://schemas.microsoft.com/office/drawing/2010/main" val="0"/>
@@ -822,114 +875,458 @@
           <w:sz w:val="24"/>
           <w:szCs w:val="24"/>
         </w:rPr>
+        <w:lastRenderedPageBreak/>
         <w:t xml:space="preserve">Check if Python and pip were installed by repeating the above step with CMD. </w:t>
       </w:r>
     </w:p>
+    <w:p>
+      <w:pPr>
+        <w:pStyle w:val="Heading1"/>
+      </w:pPr>
+      <w:r>
+        <w:t>Virtual Environment</w:t>
+      </w:r>
+    </w:p>
     <w:p/>
     <w:p>
-      <w:pPr>
-        <w:rPr>
-          <w:sz w:val="24"/>
-          <w:szCs w:val="24"/>
-        </w:rPr>
-      </w:pPr>
-      <w:r>
-        <w:rPr>
-          <w:sz w:val="24"/>
-          <w:szCs w:val="24"/>
+      <w:r>
+        <w:t>Virtual environments are independent groups of Python libraries, one for each project. Packages installed for one project will not affect other projects or the operating system’s packages.</w:t>
+      </w:r>
+    </w:p>
+    <w:p>
+      <w:r>
+        <w:t>To create a virtual environment, follow the next steps:</w:t>
+      </w:r>
+    </w:p>
+    <w:p>
+      <w:pPr>
+        <w:pStyle w:val="ListParagraph"/>
+        <w:numPr>
+          <w:ilvl w:val="0"/>
+          <w:numId w:val="2"/>
+        </w:numPr>
+        <w:rPr>
+          <w:b/>
+          <w:bCs/>
+        </w:rPr>
+      </w:pPr>
+      <w:r>
+        <w:rPr>
+          <w:b/>
+          <w:bCs/>
+        </w:rPr>
+        <w:t>Navigate to the project location:</w:t>
+      </w:r>
+    </w:p>
+    <w:p>
+      <w:pPr>
+        <w:pStyle w:val="ListParagraph"/>
+      </w:pPr>
+      <w:r>
+        <w:t xml:space="preserve">Open the </w:t>
+      </w:r>
+      <w:proofErr w:type="spellStart"/>
+      <w:r>
+        <w:t>cmd</w:t>
+      </w:r>
+      <w:proofErr w:type="spellEnd"/>
+      <w:r>
+        <w:t xml:space="preserve"> and navigate via </w:t>
+      </w:r>
+      <w:r>
+        <w:t>cd</w:t>
+      </w:r>
+      <w:r>
+        <w:t xml:space="preserve"> command to the directory where the API is located. </w:t>
+      </w:r>
+    </w:p>
+    <w:p>
+      <w:pPr>
+        <w:ind w:left="720"/>
+      </w:pPr>
+      <w:r>
+        <w:t>In this specific case:</w:t>
+      </w:r>
+    </w:p>
+    <w:p>
+      <w:pPr>
+        <w:ind w:left="720"/>
+      </w:pPr>
+      <w:r>
+        <w:t>cd D:\Github\Countries-Survey-API-</w:t>
+      </w:r>
+    </w:p>
+    <w:p>
+      <w:pPr>
+        <w:pStyle w:val="ListParagraph"/>
+        <w:numPr>
+          <w:ilvl w:val="0"/>
+          <w:numId w:val="2"/>
+        </w:numPr>
+        <w:rPr>
+          <w:b/>
+          <w:bCs/>
+        </w:rPr>
+      </w:pPr>
+      <w:r>
+        <w:rPr>
+          <w:b/>
+          <w:bCs/>
+        </w:rPr>
+        <w:t xml:space="preserve">Create an environment </w:t>
+      </w:r>
+    </w:p>
+    <w:p>
+      <w:pPr>
+        <w:pStyle w:val="ListParagraph"/>
+      </w:pPr>
+      <w:r>
+        <w:t xml:space="preserve">In the </w:t>
+      </w:r>
+      <w:proofErr w:type="spellStart"/>
+      <w:r>
+        <w:t>cmd</w:t>
+      </w:r>
+      <w:proofErr w:type="spellEnd"/>
+      <w:r>
+        <w:t>, insert the following command:</w:t>
+      </w:r>
+    </w:p>
+    <w:p>
+      <w:pPr>
+        <w:pStyle w:val="ListParagraph"/>
+      </w:pPr>
+      <w:proofErr w:type="spellStart"/>
+      <w:r>
+        <w:t>py</w:t>
+      </w:r>
+      <w:proofErr w:type="spellEnd"/>
+      <w:r>
+        <w:t xml:space="preserve"> -3 -m </w:t>
+      </w:r>
+      <w:proofErr w:type="spellStart"/>
+      <w:r>
+        <w:t>venv</w:t>
+      </w:r>
+      <w:proofErr w:type="spellEnd"/>
+      <w:r>
+        <w:t xml:space="preserve"> </w:t>
+      </w:r>
+      <w:proofErr w:type="spellStart"/>
+      <w:r>
+        <w:t>venv</w:t>
+      </w:r>
+      <w:proofErr w:type="spellEnd"/>
+    </w:p>
+    <w:p>
+      <w:pPr>
+        <w:pStyle w:val="ListParagraph"/>
+      </w:pPr>
+      <w:r>
+        <w:t xml:space="preserve">Your </w:t>
+      </w:r>
+      <w:proofErr w:type="spellStart"/>
+      <w:r>
+        <w:t>cmd</w:t>
+      </w:r>
+      <w:proofErr w:type="spellEnd"/>
+      <w:r>
+        <w:t xml:space="preserve"> will change to show the name of the activated environment</w:t>
+      </w:r>
+    </w:p>
+    <w:p>
+      <w:pPr>
+        <w:pStyle w:val="ListParagraph"/>
+      </w:pPr>
+    </w:p>
+    <w:p>
+      <w:pPr>
+        <w:pStyle w:val="ListParagraph"/>
+        <w:numPr>
+          <w:ilvl w:val="0"/>
+          <w:numId w:val="2"/>
+        </w:numPr>
+        <w:rPr>
+          <w:b/>
+          <w:bCs/>
+        </w:rPr>
+      </w:pPr>
+      <w:r>
+        <w:rPr>
+          <w:b/>
+          <w:bCs/>
+        </w:rPr>
+        <w:t xml:space="preserve">Activate the environment </w:t>
+      </w:r>
+    </w:p>
+    <w:p>
+      <w:pPr>
+        <w:pStyle w:val="ListParagraph"/>
+      </w:pPr>
+      <w:r>
+        <w:t xml:space="preserve">In the </w:t>
+      </w:r>
+      <w:proofErr w:type="spellStart"/>
+      <w:r>
+        <w:t>cmd</w:t>
+      </w:r>
+      <w:proofErr w:type="spellEnd"/>
+      <w:r>
+        <w:t xml:space="preserve"> insert the next command:</w:t>
+      </w:r>
+    </w:p>
+    <w:p>
+      <w:pPr>
+        <w:pStyle w:val="ListParagraph"/>
+      </w:pPr>
+      <w:proofErr w:type="spellStart"/>
+      <w:r>
+        <w:t>venv</w:t>
+      </w:r>
+      <w:proofErr w:type="spellEnd"/>
+      <w:r>
+        <w:t>\Scripts\activate</w:t>
+      </w:r>
+    </w:p>
+    <w:p>
+      <w:pPr>
+        <w:pStyle w:val="ListParagraph"/>
+      </w:pPr>
+    </w:p>
+    <w:p>
+      <w:pPr>
+        <w:pStyle w:val="ListParagraph"/>
+        <w:numPr>
+          <w:ilvl w:val="0"/>
+          <w:numId w:val="2"/>
+        </w:numPr>
+      </w:pPr>
+      <w:r>
+        <w:rPr>
+          <w:b/>
+          <w:bCs/>
+        </w:rPr>
+        <w:t>Install the requirements</w:t>
+      </w:r>
+    </w:p>
+    <w:p>
+      <w:pPr>
+        <w:pStyle w:val="ListParagraph"/>
+      </w:pPr>
+      <w:r>
+        <w:t xml:space="preserve">In the </w:t>
+      </w:r>
+      <w:proofErr w:type="spellStart"/>
+      <w:r>
+        <w:t>cmd</w:t>
+      </w:r>
+      <w:proofErr w:type="spellEnd"/>
+      <w:r>
+        <w:t xml:space="preserve"> insert the next command:</w:t>
+      </w:r>
+    </w:p>
+    <w:p>
+      <w:pPr>
+        <w:pStyle w:val="ListParagraph"/>
+      </w:pPr>
+      <w:proofErr w:type="spellStart"/>
+      <w:r>
+        <w:t>venv</w:t>
+      </w:r>
+      <w:proofErr w:type="spellEnd"/>
+      <w:r>
+        <w:t>\Scripts\activate</w:t>
+      </w:r>
+    </w:p>
+    <w:p>
+      <w:pPr>
+        <w:pStyle w:val="ListParagraph"/>
+      </w:pPr>
+    </w:p>
+    <w:p>
+      <w:pPr>
+        <w:pStyle w:val="ListParagraph"/>
+        <w:numPr>
+          <w:ilvl w:val="0"/>
+          <w:numId w:val="2"/>
+        </w:numPr>
+      </w:pPr>
+      <w:r>
+        <w:rPr>
+          <w:b/>
+          <w:bCs/>
+        </w:rPr>
+        <w:t>Install the requirements</w:t>
+      </w:r>
+    </w:p>
+    <w:p>
+      <w:pPr>
+        <w:pStyle w:val="ListParagraph"/>
+      </w:pPr>
+      <w:r>
+        <w:rPr>
+          <w:sz w:val="24"/>
+          <w:szCs w:val="24"/>
+        </w:rPr>
+        <w:t xml:space="preserve">To install </w:t>
+      </w:r>
+      <w:r>
+        <w:rPr>
+          <w:sz w:val="24"/>
+          <w:szCs w:val="24"/>
+        </w:rPr>
+        <w:t>all</w:t>
+      </w:r>
+      <w:r>
+        <w:rPr>
+          <w:sz w:val="24"/>
+          <w:szCs w:val="24"/>
+        </w:rPr>
+        <w:t xml:space="preserve"> the modules required for this API, </w:t>
+      </w:r>
+      <w:r>
+        <w:rPr>
+          <w:sz w:val="24"/>
+          <w:szCs w:val="24"/>
+        </w:rPr>
+        <w:t xml:space="preserve">activate the environment </w:t>
+      </w:r>
+      <w:r>
+        <w:rPr>
+          <w:sz w:val="24"/>
+          <w:szCs w:val="24"/>
+        </w:rPr>
+        <w:t xml:space="preserve">in the API folder and </w:t>
+      </w:r>
+      <w:r>
+        <w:rPr>
+          <w:sz w:val="24"/>
+          <w:szCs w:val="24"/>
+        </w:rPr>
+        <w:t xml:space="preserve">run the following command in the </w:t>
+      </w:r>
+      <w:proofErr w:type="spellStart"/>
+      <w:r>
+        <w:rPr>
+          <w:sz w:val="24"/>
+          <w:szCs w:val="24"/>
+        </w:rPr>
+        <w:t>cmd</w:t>
+      </w:r>
+      <w:proofErr w:type="spellEnd"/>
+      <w:r>
+        <w:rPr>
+          <w:sz w:val="24"/>
+          <w:szCs w:val="24"/>
+        </w:rPr>
+        <w:t>:</w:t>
+      </w:r>
+    </w:p>
+    <w:p>
+      <w:pPr>
+        <w:rPr>
+          <w:sz w:val="24"/>
+          <w:szCs w:val="24"/>
+        </w:rPr>
+      </w:pPr>
+      <w:r>
+        <w:rPr>
+          <w:sz w:val="24"/>
+          <w:szCs w:val="24"/>
+        </w:rPr>
+        <w:t xml:space="preserve">            </w:t>
+      </w:r>
+      <w:proofErr w:type="gramStart"/>
+      <w:r>
+        <w:rPr>
+          <w:sz w:val="24"/>
+          <w:szCs w:val="24"/>
+        </w:rPr>
+        <w:t>“ pip</w:t>
+      </w:r>
+      <w:proofErr w:type="gramEnd"/>
+      <w:r>
+        <w:rPr>
+          <w:sz w:val="24"/>
+          <w:szCs w:val="24"/>
+        </w:rPr>
+        <w:t xml:space="preserve"> install -r requirements.txt ”.</w:t>
+      </w:r>
+    </w:p>
+    <w:p/>
+    <w:p>
+      <w:pPr>
+        <w:pStyle w:val="Heading1"/>
+      </w:pPr>
+      <w:r>
+        <w:t>Database</w:t>
+      </w:r>
+    </w:p>
+    <w:p/>
+    <w:p>
+      <w:pPr>
+        <w:rPr>
+          <w:sz w:val="24"/>
+          <w:szCs w:val="24"/>
+          <w:lang w:val="ro-RO"/>
+        </w:rPr>
+      </w:pPr>
+      <w:r>
+        <w:rPr>
+          <w:sz w:val="24"/>
+          <w:szCs w:val="24"/>
+        </w:rPr>
+        <w:t xml:space="preserve">Due to the good efficiency in reading big amounts of data, </w:t>
+      </w:r>
+      <w:proofErr w:type="spellStart"/>
+      <w:r>
+        <w:rPr>
+          <w:sz w:val="24"/>
+          <w:szCs w:val="24"/>
+        </w:rPr>
+        <w:t>sqlite</w:t>
+      </w:r>
+      <w:proofErr w:type="spellEnd"/>
+      <w:r>
+        <w:rPr>
+          <w:sz w:val="24"/>
+          <w:szCs w:val="24"/>
+        </w:rPr>
+        <w:t xml:space="preserve"> was chosen </w:t>
+      </w:r>
+      <w:r>
+        <w:rPr>
+          <w:sz w:val="24"/>
+          <w:szCs w:val="24"/>
+          <w:lang w:val="ro-RO"/>
+        </w:rPr>
+        <w:t xml:space="preserve">to be used for this project. </w:t>
+      </w:r>
+      <w:r>
+        <w:rPr>
+          <w:sz w:val="24"/>
+          <w:szCs w:val="24"/>
+          <w:lang w:val="ro-RO"/>
+        </w:rPr>
+        <w:t xml:space="preserve">To view the db file, the developer will need to install sqlite on his machine, and open the file. </w:t>
+      </w:r>
+    </w:p>
+    <w:p>
+      <w:pPr>
+        <w:rPr>
+          <w:sz w:val="24"/>
+          <w:szCs w:val="24"/>
+          <w:lang w:val="ro-RO"/>
+        </w:rPr>
+      </w:pPr>
+      <w:r>
+        <w:rPr>
+          <w:noProof/>
+          <w:sz w:val="24"/>
+          <w:szCs w:val="24"/>
+          <w:lang w:val="ro-RO"/>
         </w:rPr>
         <w:lastRenderedPageBreak/>
-        <w:t>To install all of the modules required for this API, open a shell in the API folder and run:</w:t>
-      </w:r>
-    </w:p>
-    <w:p>
-      <w:pPr>
-        <w:rPr>
-          <w:sz w:val="24"/>
-          <w:szCs w:val="24"/>
-        </w:rPr>
-      </w:pPr>
-      <w:r>
-        <w:rPr>
-          <w:sz w:val="24"/>
-          <w:szCs w:val="24"/>
-        </w:rPr>
-        <w:t>“ pip install -r requirements.txt ”.</w:t>
-      </w:r>
-    </w:p>
-    <w:p/>
-    <w:p>
-      <w:pPr>
-        <w:pStyle w:val="Heading1"/>
-      </w:pPr>
-      <w:r>
-        <w:t>Database</w:t>
-      </w:r>
-    </w:p>
-    <w:p/>
-    <w:p>
-      <w:pPr>
-        <w:rPr>
-          <w:sz w:val="24"/>
-          <w:szCs w:val="24"/>
-          <w:lang w:val="ro-RO"/>
-        </w:rPr>
-      </w:pPr>
-      <w:r>
-        <w:rPr>
-          <w:sz w:val="24"/>
-          <w:szCs w:val="24"/>
-        </w:rPr>
-        <w:t xml:space="preserve">Due to the good efficiency in reading big amounts of data, </w:t>
-      </w:r>
-      <w:proofErr w:type="spellStart"/>
-      <w:r>
-        <w:rPr>
-          <w:sz w:val="24"/>
-          <w:szCs w:val="24"/>
-        </w:rPr>
-        <w:t>sqlite</w:t>
-      </w:r>
-      <w:proofErr w:type="spellEnd"/>
-      <w:r>
-        <w:rPr>
-          <w:sz w:val="24"/>
-          <w:szCs w:val="24"/>
-        </w:rPr>
-        <w:t xml:space="preserve"> was chosen </w:t>
-      </w:r>
-      <w:r>
-        <w:rPr>
-          <w:sz w:val="24"/>
-          <w:szCs w:val="24"/>
-          <w:lang w:val="ro-RO"/>
-        </w:rPr>
-        <w:t xml:space="preserve">to be used for this project. </w:t>
-      </w:r>
-      <w:r>
-        <w:rPr>
-          <w:sz w:val="24"/>
-          <w:szCs w:val="24"/>
-          <w:lang w:val="ro-RO"/>
-        </w:rPr>
-        <w:t xml:space="preserve">To view the db file, the developer will need to install sqlite on his machine, and open the file. </w:t>
-      </w:r>
-    </w:p>
-    <w:p>
-      <w:pPr>
-        <w:rPr>
-          <w:sz w:val="24"/>
-          <w:szCs w:val="24"/>
-          <w:lang w:val="ro-RO"/>
-        </w:rPr>
-      </w:pPr>
-      <w:r>
-        <w:rPr>
-          <w:noProof/>
-          <w:sz w:val="24"/>
-          <w:szCs w:val="24"/>
-          <w:lang w:val="ro-RO"/>
-        </w:rPr>
         <w:drawing>
           <wp:anchor distT="0" distB="0" distL="114300" distR="114300" simplePos="0" relativeHeight="251661312" behindDoc="0" locked="0" layoutInCell="1" allowOverlap="1" wp14:anchorId="176C63A3" wp14:editId="00B54725">
             <wp:simplePos x="0" y="0"/>
@@ -956,7 +1353,7 @@
                     </pic:cNvPicPr>
                   </pic:nvPicPr>
                   <pic:blipFill>
-                    <a:blip r:embed="rId9">
+                    <a:blip r:embed="rId11">
                       <a:extLst>
                         <a:ext uri="{28A0092B-C50C-407E-A947-70E740481C1C}">
                           <a14:useLocalDpi xmlns:a14="http://schemas.microsoft.com/office/drawing/2010/main" val="0"/>
@@ -1084,7 +1481,7 @@
                     </pic:cNvPicPr>
                   </pic:nvPicPr>
                   <pic:blipFill>
-                    <a:blip r:embed="rId10">
+                    <a:blip r:embed="rId12">
                       <a:extLst>
                         <a:ext uri="{28A0092B-C50C-407E-A947-70E740481C1C}">
                           <a14:useLocalDpi xmlns:a14="http://schemas.microsoft.com/office/drawing/2010/main" val="0"/>
@@ -1117,6 +1514,9 @@
       </w:r>
     </w:p>
     <w:p/>
+    <w:p/>
+    <w:p/>
+    <w:p/>
     <w:p>
       <w:pPr>
         <w:pStyle w:val="Heading1"/>
@@ -1304,6 +1704,7 @@
         <w:pStyle w:val="Heading1"/>
       </w:pPr>
       <w:r>
+        <w:lastRenderedPageBreak/>
         <w:t>Validation</w:t>
       </w:r>
     </w:p>
@@ -1334,7 +1735,6 @@
         <w:pStyle w:val="Heading1"/>
       </w:pPr>
       <w:r>
-        <w:lastRenderedPageBreak/>
         <w:t>Testing</w:t>
       </w:r>
     </w:p>
@@ -1456,6 +1856,7 @@
     <w:p/>
     <w:p/>
     <w:sectPr>
+      <w:footerReference w:type="default" r:id="rId13"/>
       <w:pgSz w:w="12240" w:h="15840"/>
       <w:pgMar w:top="1440" w:right="1440" w:bottom="1440" w:left="1440" w:header="720" w:footer="720" w:gutter="0"/>
       <w:cols w:space="720"/>
@@ -1465,12 +1866,115 @@
 </w:document>
 </file>
 
+<file path=word/endnotes.xml><?xml version="1.0" encoding="utf-8"?>
+<w:endnotes xmlns:wpc="http://schemas.microsoft.com/office/word/2010/wordprocessingCanvas" xmlns:cx="http://schemas.microsoft.com/office/drawing/2014/chartex" xmlns:cx1="http://schemas.microsoft.com/office/drawing/2015/9/8/chartex" xmlns:cx2="http://schemas.microsoft.com/office/drawing/2015/10/21/chartex" xmlns:cx3="http://schemas.microsoft.com/office/drawing/2016/5/9/chartex" xmlns:cx4="http://schemas.microsoft.com/office/drawing/2016/5/10/chartex" xmlns:cx5="http://schemas.microsoft.com/office/drawing/2016/5/11/chartex" xmlns:cx6="http://schemas.microsoft.com/office/drawing/2016/5/12/chartex" xmlns:cx7="http://schemas.microsoft.com/office/drawing/2016/5/13/chartex" xmlns:cx8="http://schemas.microsoft.com/office/drawing/2016/5/14/chartex" xmlns:mc="http://schemas.openxmlformats.org/markup-compatibility/2006" xmlns:aink="http://schemas.microsoft.com/office/drawing/2016/ink" xmlns:am3d="http://schemas.microsoft.com/office/drawing/2017/model3d" xmlns:o="urn:schemas-microsoft-com:office:office" xmlns:oel="http://schemas.microsoft.com/office/2019/extlst" xmlns:r="http://schemas.openxmlformats.org/officeDocument/2006/relationships" xmlns:m="http://schemas.openxmlformats.org/officeDocument/2006/math" xmlns:v="urn:schemas-microsoft-com:vml" xmlns:wp14="http://schemas.microsoft.com/office/word/2010/wordprocessingDrawing" xmlns:wp="http://schemas.openxmlformats.org/drawingml/2006/wordprocessingDrawing" xmlns:w10="urn:schemas-microsoft-com:office:word" xmlns:w="http://schemas.openxmlformats.org/wordprocessingml/2006/main" xmlns:w14="http://schemas.microsoft.com/office/word/2010/wordml" xmlns:w15="http://schemas.microsoft.com/office/word/2012/wordml" xmlns:w16cex="http://schemas.microsoft.com/office/word/2018/wordml/cex" xmlns:w16cid="http://schemas.microsoft.com/office/word/2016/wordml/cid" xmlns:w16="http://schemas.microsoft.com/office/word/2018/wordml" xmlns:w16sdtdh="http://schemas.microsoft.com/office/word/2020/wordml/sdtdatahash" xmlns:w16se="http://schemas.microsoft.com/office/word/2015/wordml/symex" xmlns:wpg="http://schemas.microsoft.com/office/word/2010/wordprocessingGroup" xmlns:wpi="http://schemas.microsoft.com/office/word/2010/wordprocessingInk" xmlns:wne="http://schemas.microsoft.com/office/word/2006/wordml" xmlns:wps="http://schemas.microsoft.com/office/word/2010/wordprocessingShape" mc:Ignorable="w14 w15 w16se w16cid w16 w16cex w16sdtdh wp14">
+  <w:endnote w:type="separator" w:id="-1">
+    <w:p>
+      <w:pPr>
+        <w:spacing w:after="0" w:line="240" w:lineRule="auto"/>
+      </w:pPr>
+      <w:r>
+        <w:separator/>
+      </w:r>
+    </w:p>
+  </w:endnote>
+  <w:endnote w:type="continuationSeparator" w:id="0">
+    <w:p>
+      <w:pPr>
+        <w:spacing w:after="0" w:line="240" w:lineRule="auto"/>
+      </w:pPr>
+      <w:r>
+        <w:continuationSeparator/>
+      </w:r>
+    </w:p>
+  </w:endnote>
+</w:endnotes>
+</file>
+
+<file path=word/footer1.xml><?xml version="1.0" encoding="utf-8"?>
+<w:ftr xmlns:wpc="http://schemas.microsoft.com/office/word/2010/wordprocessingCanvas" xmlns:cx="http://schemas.microsoft.com/office/drawing/2014/chartex" xmlns:cx1="http://schemas.microsoft.com/office/drawing/2015/9/8/chartex" xmlns:cx2="http://schemas.microsoft.com/office/drawing/2015/10/21/chartex" xmlns:cx3="http://schemas.microsoft.com/office/drawing/2016/5/9/chartex" xmlns:cx4="http://schemas.microsoft.com/office/drawing/2016/5/10/chartex" xmlns:cx5="http://schemas.microsoft.com/office/drawing/2016/5/11/chartex" xmlns:cx6="http://schemas.microsoft.com/office/drawing/2016/5/12/chartex" xmlns:cx7="http://schemas.microsoft.com/office/drawing/2016/5/13/chartex" xmlns:cx8="http://schemas.microsoft.com/office/drawing/2016/5/14/chartex" xmlns:mc="http://schemas.openxmlformats.org/markup-compatibility/2006" xmlns:aink="http://schemas.microsoft.com/office/drawing/2016/ink" xmlns:am3d="http://schemas.microsoft.com/office/drawing/2017/model3d" xmlns:o="urn:schemas-microsoft-com:office:office" xmlns:oel="http://schemas.microsoft.com/office/2019/extlst" xmlns:r="http://schemas.openxmlformats.org/officeDocument/2006/relationships" xmlns:m="http://schemas.openxmlformats.org/officeDocument/2006/math" xmlns:v="urn:schemas-microsoft-com:vml" xmlns:wp14="http://schemas.microsoft.com/office/word/2010/wordprocessingDrawing" xmlns:wp="http://schemas.openxmlformats.org/drawingml/2006/wordprocessingDrawing" xmlns:w10="urn:schemas-microsoft-com:office:word" xmlns:w="http://schemas.openxmlformats.org/wordprocessingml/2006/main" xmlns:w14="http://schemas.microsoft.com/office/word/2010/wordml" xmlns:w15="http://schemas.microsoft.com/office/word/2012/wordml" xmlns:w16cex="http://schemas.microsoft.com/office/word/2018/wordml/cex" xmlns:w16cid="http://schemas.microsoft.com/office/word/2016/wordml/cid" xmlns:w16="http://schemas.microsoft.com/office/word/2018/wordml" xmlns:w16sdtdh="http://schemas.microsoft.com/office/word/2020/wordml/sdtdatahash" xmlns:w16se="http://schemas.microsoft.com/office/word/2015/wordml/symex" xmlns:wpg="http://schemas.microsoft.com/office/word/2010/wordprocessingGroup" xmlns:wpi="http://schemas.microsoft.com/office/word/2010/wordprocessingInk" xmlns:wne="http://schemas.microsoft.com/office/word/2006/wordml" xmlns:wps="http://schemas.microsoft.com/office/word/2010/wordprocessingShape" mc:Ignorable="w14 w15 w16se w16cid w16 w16cex w16sdtdh wp14">
+  <w:sdt>
+    <w:sdtPr>
+      <w:id w:val="1639387377"/>
+      <w:docPartObj>
+        <w:docPartGallery w:val="Page Numbers (Bottom of Page)"/>
+        <w:docPartUnique/>
+      </w:docPartObj>
+    </w:sdtPr>
+    <w:sdtEndPr>
+      <w:rPr>
+        <w:noProof/>
+      </w:rPr>
+    </w:sdtEndPr>
+    <w:sdtContent>
+      <w:p>
+        <w:pPr>
+          <w:pStyle w:val="Footer"/>
+          <w:jc w:val="right"/>
+        </w:pPr>
+        <w:r>
+          <w:fldChar w:fldCharType="begin"/>
+        </w:r>
+        <w:r>
+          <w:instrText xml:space="preserve"> PAGE   \* MERGEFORMAT </w:instrText>
+        </w:r>
+        <w:r>
+          <w:fldChar w:fldCharType="separate"/>
+        </w:r>
+        <w:r>
+          <w:rPr>
+            <w:noProof/>
+          </w:rPr>
+          <w:t>2</w:t>
+        </w:r>
+        <w:r>
+          <w:rPr>
+            <w:noProof/>
+          </w:rPr>
+          <w:fldChar w:fldCharType="end"/>
+        </w:r>
+      </w:p>
+    </w:sdtContent>
+  </w:sdt>
+  <w:p>
+    <w:pPr>
+      <w:pStyle w:val="Footer"/>
+    </w:pPr>
+  </w:p>
+</w:ftr>
+</file>
+
+<file path=word/footnotes.xml><?xml version="1.0" encoding="utf-8"?>
+<w:footnotes xmlns:wpc="http://schemas.microsoft.com/office/word/2010/wordprocessingCanvas" xmlns:cx="http://schemas.microsoft.com/office/drawing/2014/chartex" xmlns:cx1="http://schemas.microsoft.com/office/drawing/2015/9/8/chartex" xmlns:cx2="http://schemas.microsoft.com/office/drawing/2015/10/21/chartex" xmlns:cx3="http://schemas.microsoft.com/office/drawing/2016/5/9/chartex" xmlns:cx4="http://schemas.microsoft.com/office/drawing/2016/5/10/chartex" xmlns:cx5="http://schemas.microsoft.com/office/drawing/2016/5/11/chartex" xmlns:cx6="http://schemas.microsoft.com/office/drawing/2016/5/12/chartex" xmlns:cx7="http://schemas.microsoft.com/office/drawing/2016/5/13/chartex" xmlns:cx8="http://schemas.microsoft.com/office/drawing/2016/5/14/chartex" xmlns:mc="http://schemas.openxmlformats.org/markup-compatibility/2006" xmlns:aink="http://schemas.microsoft.com/office/drawing/2016/ink" xmlns:am3d="http://schemas.microsoft.com/office/drawing/2017/model3d" xmlns:o="urn:schemas-microsoft-com:office:office" xmlns:oel="http://schemas.microsoft.com/office/2019/extlst" xmlns:r="http://schemas.openxmlformats.org/officeDocument/2006/relationships" xmlns:m="http://schemas.openxmlformats.org/officeDocument/2006/math" xmlns:v="urn:schemas-microsoft-com:vml" xmlns:wp14="http://schemas.microsoft.com/office/word/2010/wordprocessingDrawing" xmlns:wp="http://schemas.openxmlformats.org/drawingml/2006/wordprocessingDrawing" xmlns:w10="urn:schemas-microsoft-com:office:word" xmlns:w="http://schemas.openxmlformats.org/wordprocessingml/2006/main" xmlns:w14="http://schemas.microsoft.com/office/word/2010/wordml" xmlns:w15="http://schemas.microsoft.com/office/word/2012/wordml" xmlns:w16cex="http://schemas.microsoft.com/office/word/2018/wordml/cex" xmlns:w16cid="http://schemas.microsoft.com/office/word/2016/wordml/cid" xmlns:w16="http://schemas.microsoft.com/office/word/2018/wordml" xmlns:w16sdtdh="http://schemas.microsoft.com/office/word/2020/wordml/sdtdatahash" xmlns:w16se="http://schemas.microsoft.com/office/word/2015/wordml/symex" xmlns:wpg="http://schemas.microsoft.com/office/word/2010/wordprocessingGroup" xmlns:wpi="http://schemas.microsoft.com/office/word/2010/wordprocessingInk" xmlns:wne="http://schemas.microsoft.com/office/word/2006/wordml" xmlns:wps="http://schemas.microsoft.com/office/word/2010/wordprocessingShape" mc:Ignorable="w14 w15 w16se w16cid w16 w16cex w16sdtdh wp14">
+  <w:footnote w:type="separator" w:id="-1">
+    <w:p>
+      <w:pPr>
+        <w:spacing w:after="0" w:line="240" w:lineRule="auto"/>
+      </w:pPr>
+      <w:r>
+        <w:separator/>
+      </w:r>
+    </w:p>
+  </w:footnote>
+  <w:footnote w:type="continuationSeparator" w:id="0">
+    <w:p>
+      <w:pPr>
+        <w:spacing w:after="0" w:line="240" w:lineRule="auto"/>
+      </w:pPr>
+      <w:r>
+        <w:continuationSeparator/>
+      </w:r>
+    </w:p>
+  </w:footnote>
+</w:footnotes>
+</file>
+
 <file path=word/numbering.xml><?xml version="1.0" encoding="utf-8"?>
-<w:numbering xmlns:wpc="http://schemas.microsoft.com/office/word/2010/wordprocessingCanvas" xmlns:cx="http://schemas.microsoft.com/office/drawing/2014/chartex" xmlns:cx1="http://schemas.microsoft.com/office/drawing/2015/9/8/chartex" xmlns:cx2="http://schemas.microsoft.com/office/drawing/2015/10/21/chartex" xmlns:cx3="http://schemas.microsoft.com/office/drawing/2016/5/9/chartex" xmlns:cx4="http://schemas.microsoft.com/office/drawing/2016/5/10/chartex" xmlns:cx5="http://schemas.microsoft.com/office/drawing/2016/5/11/chartex" xmlns:cx6="http://schemas.microsoft.com/office/drawing/2016/5/12/chartex" xmlns:cx7="http://schemas.microsoft.com/office/drawing/2016/5/13/chartex" xmlns:cx8="http://schemas.microsoft.com/office/drawing/2016/5/14/chartex" xmlns:mc="http://schemas.openxmlformats.org/markup-compatibility/2006" xmlns:aink="http://schemas.microsoft.com/office/drawing/2016/ink" xmlns:am3d="http://schemas.microsoft.com/office/drawing/2017/model3d" xmlns:o="urn:schemas-microsoft-com:office:office" xmlns:r="http://schemas.openxmlformats.org/officeDocument/2006/relationships" xmlns:m="http://schemas.openxmlformats.org/officeDocument/2006/math" xmlns:v="urn:schemas-microsoft-com:vml" xmlns:wp14="http://schemas.microsoft.com/office/word/2010/wordprocessingDrawing" xmlns:wp="http://schemas.openxmlformats.org/drawingml/2006/wordprocessingDrawing" xmlns:w10="urn:schemas-microsoft-com:office:word" xmlns:w="http://schemas.openxmlformats.org/wordprocessingml/2006/main" xmlns:w14="http://schemas.microsoft.com/office/word/2010/wordml" xmlns:w15="http://schemas.microsoft.com/office/word/2012/wordml" xmlns:w16cex="http://schemas.microsoft.com/office/word/2018/wordml/cex" xmlns:w16cid="http://schemas.microsoft.com/office/word/2016/wordml/cid" xmlns:w16="http://schemas.microsoft.com/office/word/2018/wordml" xmlns:w16sdtdh="http://schemas.microsoft.com/office/word/2020/wordml/sdtdatahash" xmlns:w16se="http://schemas.microsoft.com/office/word/2015/wordml/symex" xmlns:wpg="http://schemas.microsoft.com/office/word/2010/wordprocessingGroup" xmlns:wpi="http://schemas.microsoft.com/office/word/2010/wordprocessingInk" xmlns:wne="http://schemas.microsoft.com/office/word/2006/wordml" xmlns:wps="http://schemas.microsoft.com/office/word/2010/wordprocessingShape" mc:Ignorable="w14 w15 w16se w16cid w16 w16cex w16sdtdh wp14">
+<w:numbering xmlns:wpc="http://schemas.microsoft.com/office/word/2010/wordprocessingCanvas" xmlns:cx="http://schemas.microsoft.com/office/drawing/2014/chartex" xmlns:cx1="http://schemas.microsoft.com/office/drawing/2015/9/8/chartex" xmlns:cx2="http://schemas.microsoft.com/office/drawing/2015/10/21/chartex" xmlns:cx3="http://schemas.microsoft.com/office/drawing/2016/5/9/chartex" xmlns:cx4="http://schemas.microsoft.com/office/drawing/2016/5/10/chartex" xmlns:cx5="http://schemas.microsoft.com/office/drawing/2016/5/11/chartex" xmlns:cx6="http://schemas.microsoft.com/office/drawing/2016/5/12/chartex" xmlns:cx7="http://schemas.microsoft.com/office/drawing/2016/5/13/chartex" xmlns:cx8="http://schemas.microsoft.com/office/drawing/2016/5/14/chartex" xmlns:mc="http://schemas.openxmlformats.org/markup-compatibility/2006" xmlns:aink="http://schemas.microsoft.com/office/drawing/2016/ink" xmlns:am3d="http://schemas.microsoft.com/office/drawing/2017/model3d" xmlns:o="urn:schemas-microsoft-com:office:office" xmlns:oel="http://schemas.microsoft.com/office/2019/extlst" xmlns:r="http://schemas.openxmlformats.org/officeDocument/2006/relationships" xmlns:m="http://schemas.openxmlformats.org/officeDocument/2006/math" xmlns:v="urn:schemas-microsoft-com:vml" xmlns:wp14="http://schemas.microsoft.com/office/word/2010/wordprocessingDrawing" xmlns:wp="http://schemas.openxmlformats.org/drawingml/2006/wordprocessingDrawing" xmlns:w10="urn:schemas-microsoft-com:office:word" xmlns:w="http://schemas.openxmlformats.org/wordprocessingml/2006/main" xmlns:w14="http://schemas.microsoft.com/office/word/2010/wordml" xmlns:w15="http://schemas.microsoft.com/office/word/2012/wordml" xmlns:w16cex="http://schemas.microsoft.com/office/word/2018/wordml/cex" xmlns:w16cid="http://schemas.microsoft.com/office/word/2016/wordml/cid" xmlns:w16="http://schemas.microsoft.com/office/word/2018/wordml" xmlns:w16sdtdh="http://schemas.microsoft.com/office/word/2020/wordml/sdtdatahash" xmlns:w16se="http://schemas.microsoft.com/office/word/2015/wordml/symex" xmlns:wpg="http://schemas.microsoft.com/office/word/2010/wordprocessingGroup" xmlns:wpi="http://schemas.microsoft.com/office/word/2010/wordprocessingInk" xmlns:wne="http://schemas.microsoft.com/office/word/2006/wordml" xmlns:wps="http://schemas.microsoft.com/office/word/2010/wordprocessingShape" mc:Ignorable="w14 w15 w16se w16cid w16 w16cex w16sdtdh wp14">
   <w:abstractNum w:abstractNumId="0" w15:restartNumberingAfterBreak="0">
     <w:nsid w:val="5C723D73"/>
     <w:multiLevelType w:val="hybridMultilevel"/>
-    <w:tmpl w:val="EE4C8FD2"/>
+    <w:tmpl w:val="71DEC1B4"/>
     <w:lvl w:ilvl="0" w:tplc="0409000F">
       <w:start w:val="1"/>
       <w:numFmt w:val="decimal"/>
@@ -1556,8 +2060,102 @@
       </w:pPr>
     </w:lvl>
   </w:abstractNum>
-  <w:num w:numId="1">
+  <w:abstractNum w:abstractNumId="1" w15:restartNumberingAfterBreak="0">
+    <w:nsid w:val="6654651B"/>
+    <w:multiLevelType w:val="hybridMultilevel"/>
+    <w:tmpl w:val="A3D47EDA"/>
+    <w:lvl w:ilvl="0" w:tplc="D19E4828">
+      <w:start w:val="1"/>
+      <w:numFmt w:val="decimal"/>
+      <w:lvlText w:val="%1."/>
+      <w:lvlJc w:val="left"/>
+      <w:pPr>
+        <w:ind w:left="720" w:hanging="360"/>
+      </w:pPr>
+      <w:rPr>
+        <w:rFonts w:hint="default"/>
+        <w:b/>
+        <w:bCs/>
+      </w:rPr>
+    </w:lvl>
+    <w:lvl w:ilvl="1" w:tplc="FFFFFFFF" w:tentative="1">
+      <w:start w:val="1"/>
+      <w:numFmt w:val="lowerLetter"/>
+      <w:lvlText w:val="%2."/>
+      <w:lvlJc w:val="left"/>
+      <w:pPr>
+        <w:ind w:left="1440" w:hanging="360"/>
+      </w:pPr>
+    </w:lvl>
+    <w:lvl w:ilvl="2" w:tplc="FFFFFFFF" w:tentative="1">
+      <w:start w:val="1"/>
+      <w:numFmt w:val="lowerRoman"/>
+      <w:lvlText w:val="%3."/>
+      <w:lvlJc w:val="right"/>
+      <w:pPr>
+        <w:ind w:left="2160" w:hanging="180"/>
+      </w:pPr>
+    </w:lvl>
+    <w:lvl w:ilvl="3" w:tplc="FFFFFFFF" w:tentative="1">
+      <w:start w:val="1"/>
+      <w:numFmt w:val="decimal"/>
+      <w:lvlText w:val="%4."/>
+      <w:lvlJc w:val="left"/>
+      <w:pPr>
+        <w:ind w:left="2880" w:hanging="360"/>
+      </w:pPr>
+    </w:lvl>
+    <w:lvl w:ilvl="4" w:tplc="FFFFFFFF" w:tentative="1">
+      <w:start w:val="1"/>
+      <w:numFmt w:val="lowerLetter"/>
+      <w:lvlText w:val="%5."/>
+      <w:lvlJc w:val="left"/>
+      <w:pPr>
+        <w:ind w:left="3600" w:hanging="360"/>
+      </w:pPr>
+    </w:lvl>
+    <w:lvl w:ilvl="5" w:tplc="FFFFFFFF" w:tentative="1">
+      <w:start w:val="1"/>
+      <w:numFmt w:val="lowerRoman"/>
+      <w:lvlText w:val="%6."/>
+      <w:lvlJc w:val="right"/>
+      <w:pPr>
+        <w:ind w:left="4320" w:hanging="180"/>
+      </w:pPr>
+    </w:lvl>
+    <w:lvl w:ilvl="6" w:tplc="FFFFFFFF" w:tentative="1">
+      <w:start w:val="1"/>
+      <w:numFmt w:val="decimal"/>
+      <w:lvlText w:val="%7."/>
+      <w:lvlJc w:val="left"/>
+      <w:pPr>
+        <w:ind w:left="5040" w:hanging="360"/>
+      </w:pPr>
+    </w:lvl>
+    <w:lvl w:ilvl="7" w:tplc="FFFFFFFF" w:tentative="1">
+      <w:start w:val="1"/>
+      <w:numFmt w:val="lowerLetter"/>
+      <w:lvlText w:val="%8."/>
+      <w:lvlJc w:val="left"/>
+      <w:pPr>
+        <w:ind w:left="5760" w:hanging="360"/>
+      </w:pPr>
+    </w:lvl>
+    <w:lvl w:ilvl="8" w:tplc="FFFFFFFF" w:tentative="1">
+      <w:start w:val="1"/>
+      <w:numFmt w:val="lowerRoman"/>
+      <w:lvlText w:val="%9."/>
+      <w:lvlJc w:val="right"/>
+      <w:pPr>
+        <w:ind w:left="6480" w:hanging="180"/>
+      </w:pPr>
+    </w:lvl>
+  </w:abstractNum>
+  <w:num w:numId="1" w16cid:durableId="1831553225">
     <w:abstractNumId w:val="0"/>
+  </w:num>
+  <w:num w:numId="2" w16cid:durableId="4019830">
+    <w:abstractNumId w:val="1"/>
   </w:num>
 </w:numbering>
 </file>
@@ -2056,6 +2654,50 @@
       <w:shd w:val="clear" w:color="auto" w:fill="E1DFDD"/>
     </w:rPr>
   </w:style>
+  <w:style w:type="paragraph" w:styleId="Header">
+    <w:name w:val="header"/>
+    <w:basedOn w:val="Normal"/>
+    <w:link w:val="HeaderChar"/>
+    <w:uiPriority w:val="99"/>
+    <w:unhideWhenUsed/>
+    <w:rsid w:val="00172B4F"/>
+    <w:pPr>
+      <w:tabs>
+        <w:tab w:val="center" w:pos="4680"/>
+        <w:tab w:val="right" w:pos="9360"/>
+      </w:tabs>
+      <w:spacing w:after="0" w:line="240" w:lineRule="auto"/>
+    </w:pPr>
+  </w:style>
+  <w:style w:type="character" w:customStyle="1" w:styleId="HeaderChar">
+    <w:name w:val="Header Char"/>
+    <w:basedOn w:val="DefaultParagraphFont"/>
+    <w:link w:val="Header"/>
+    <w:uiPriority w:val="99"/>
+    <w:rsid w:val="00172B4F"/>
+  </w:style>
+  <w:style w:type="paragraph" w:styleId="Footer">
+    <w:name w:val="footer"/>
+    <w:basedOn w:val="Normal"/>
+    <w:link w:val="FooterChar"/>
+    <w:uiPriority w:val="99"/>
+    <w:unhideWhenUsed/>
+    <w:rsid w:val="00172B4F"/>
+    <w:pPr>
+      <w:tabs>
+        <w:tab w:val="center" w:pos="4680"/>
+        <w:tab w:val="right" w:pos="9360"/>
+      </w:tabs>
+      <w:spacing w:after="0" w:line="240" w:lineRule="auto"/>
+    </w:pPr>
+  </w:style>
+  <w:style w:type="character" w:customStyle="1" w:styleId="FooterChar">
+    <w:name w:val="Footer Char"/>
+    <w:basedOn w:val="DefaultParagraphFont"/>
+    <w:link w:val="Footer"/>
+    <w:uiPriority w:val="99"/>
+    <w:rsid w:val="00172B4F"/>
+  </w:style>
 </w:styles>
 </file>
 

</xml_diff>